<commit_message>
Added project architecture diagrams with further required project-specific knowledge
</commit_message>
<xml_diff>
--- a/Project_Documentation/Directory_Structure.docx
+++ b/Project_Documentation/Directory_Structure.docx
@@ -56,13 +56,7 @@
         <w:rPr>
           <w:rFonts w:ascii="MS Gothic" w:eastAsia="MS Gothic" w:hAnsi="MS Gothic" w:cs="MS Gothic"/>
         </w:rPr>
-        <w:t>-</w:t>
-      </w:r>
-      <w:r>
-        <w:rPr>
-          <w:rFonts w:ascii="MS Gothic" w:eastAsia="MS Gothic" w:hAnsi="MS Gothic" w:cs="MS Gothic"/>
-        </w:rPr>
-        <w:t xml:space="preserve"> </w:t>
+        <w:t xml:space="preserve">- </w:t>
       </w:r>
       <w:r>
         <w:rPr>
@@ -133,13 +127,7 @@
         <w:rPr>
           <w:rFonts w:ascii="MS Gothic" w:eastAsia="MS Gothic" w:hAnsi="MS Gothic" w:cs="MS Gothic"/>
         </w:rPr>
-        <w:t>-</w:t>
-      </w:r>
-      <w:r>
-        <w:rPr>
-          <w:rFonts w:ascii="MS Gothic" w:eastAsia="MS Gothic" w:hAnsi="MS Gothic" w:cs="MS Gothic"/>
-        </w:rPr>
-        <w:t xml:space="preserve"> </w:t>
+        <w:t xml:space="preserve">- </w:t>
       </w:r>
       <w:r>
         <w:rPr>
@@ -280,13 +268,7 @@
         <w:rPr>
           <w:rFonts w:ascii="MS Gothic" w:eastAsia="MS Gothic" w:hAnsi="MS Gothic" w:cs="MS Gothic"/>
         </w:rPr>
-        <w:t>-</w:t>
-      </w:r>
-      <w:r>
-        <w:rPr>
-          <w:rFonts w:ascii="MS Gothic" w:eastAsia="MS Gothic" w:hAnsi="MS Gothic" w:cs="MS Gothic"/>
-        </w:rPr>
-        <w:t xml:space="preserve"> </w:t>
+        <w:t xml:space="preserve">- </w:t>
       </w:r>
       <w:r>
         <w:rPr>
@@ -306,13 +288,7 @@
         <w:rPr>
           <w:rFonts w:ascii="MS Gothic" w:eastAsia="MS Gothic" w:hAnsi="MS Gothic" w:cs="MS Gothic"/>
         </w:rPr>
-        <w:t>-</w:t>
-      </w:r>
-      <w:r>
-        <w:rPr>
-          <w:rFonts w:ascii="MS Gothic" w:eastAsia="MS Gothic" w:hAnsi="MS Gothic" w:cs="MS Gothic"/>
-        </w:rPr>
-        <w:t xml:space="preserve"> </w:t>
+        <w:t xml:space="preserve">- </w:t>
       </w:r>
       <w:r>
         <w:rPr>
@@ -332,13 +308,7 @@
         <w:rPr>
           <w:rFonts w:ascii="MS Gothic" w:eastAsia="MS Gothic" w:hAnsi="MS Gothic" w:cs="MS Gothic"/>
         </w:rPr>
-        <w:t>-</w:t>
-      </w:r>
-      <w:r>
-        <w:rPr>
-          <w:rFonts w:ascii="MS Gothic" w:eastAsia="MS Gothic" w:hAnsi="MS Gothic" w:cs="MS Gothic"/>
-        </w:rPr>
-        <w:t xml:space="preserve"> </w:t>
+        <w:t xml:space="preserve">- </w:t>
       </w:r>
       <w:r>
         <w:rPr>
@@ -363,13 +333,7 @@
         <w:rPr>
           <w:rFonts w:ascii="MS Gothic" w:eastAsia="MS Gothic" w:hAnsi="MS Gothic" w:cs="MS Gothic"/>
         </w:rPr>
-        <w:t>-</w:t>
-      </w:r>
-      <w:r>
-        <w:rPr>
-          <w:rFonts w:ascii="MS Gothic" w:eastAsia="MS Gothic" w:hAnsi="MS Gothic" w:cs="MS Gothic"/>
-        </w:rPr>
-        <w:t xml:space="preserve"> </w:t>
+        <w:t xml:space="preserve">- </w:t>
       </w:r>
       <w:proofErr w:type="spellStart"/>
       <w:r>
@@ -492,23 +456,334 @@
       </w:r>
     </w:p>
     <w:p>
-      <w:r>
-        <w:rPr>
-          <w:rFonts w:ascii="MS Gothic" w:eastAsia="MS Gothic" w:hAnsi="MS Gothic" w:cs="MS Gothic" w:hint="eastAsia"/>
-        </w:rPr>
-        <w:t>├</w:t>
-      </w:r>
-      <w:r>
-        <w:rPr>
-          <w:rFonts w:ascii="MS Gothic" w:eastAsia="MS Gothic" w:hAnsi="MS Gothic" w:cs="MS Gothic"/>
-        </w:rPr>
-        <w:t>-</w:t>
-      </w:r>
-      <w:r>
-        <w:rPr>
-          <w:rFonts w:ascii="MS Gothic" w:eastAsia="MS Gothic" w:hAnsi="MS Gothic" w:cs="MS Gothic"/>
-        </w:rPr>
-        <w:t xml:space="preserve"> </w:t>
+      <w:pPr>
+        <w:ind w:left="720" w:firstLine="720"/>
+        <w:rPr>
+          <w:rFonts w:eastAsia="MS Gothic" w:cs="MS Gothic"/>
+        </w:rPr>
+      </w:pPr>
+      <w:r>
+        <w:rPr>
+          <w:rFonts w:ascii="MS Gothic" w:eastAsia="MS Gothic" w:hAnsi="MS Gothic" w:cs="MS Gothic" w:hint="eastAsia"/>
+        </w:rPr>
+        <w:t>├</w:t>
+      </w:r>
+      <w:r>
+        <w:rPr>
+          <w:rFonts w:ascii="MS Gothic" w:eastAsia="MS Gothic" w:hAnsi="MS Gothic" w:cs="MS Gothic"/>
+        </w:rPr>
+        <w:t xml:space="preserve">- </w:t>
+      </w:r>
+      <w:r>
+        <w:rPr>
+          <w:rFonts w:eastAsia="MS Gothic" w:cs="MS Gothic"/>
+        </w:rPr>
+        <w:t>KnowledgeGuide.docx</w:t>
+      </w:r>
+    </w:p>
+    <w:p>
+      <w:pPr>
+        <w:rPr>
+          <w:rFonts w:eastAsia="MS Gothic" w:cs="MS Gothic"/>
+        </w:rPr>
+      </w:pPr>
+      <w:r>
+        <w:tab/>
+      </w:r>
+      <w:r>
+        <w:tab/>
+      </w:r>
+      <w:r>
+        <w:rPr>
+          <w:rFonts w:ascii="MS Gothic" w:eastAsia="MS Gothic" w:hAnsi="MS Gothic" w:cs="MS Gothic" w:hint="eastAsia"/>
+        </w:rPr>
+        <w:t>├</w:t>
+      </w:r>
+      <w:r>
+        <w:rPr>
+          <w:rFonts w:ascii="MS Gothic" w:eastAsia="MS Gothic" w:hAnsi="MS Gothic" w:cs="MS Gothic"/>
+        </w:rPr>
+        <w:t xml:space="preserve">- </w:t>
+      </w:r>
+      <w:r>
+        <w:rPr>
+          <w:rFonts w:eastAsia="MS Gothic" w:cs="MS Gothic"/>
+        </w:rPr>
+        <w:t>OptimizationsGuide.docx</w:t>
+      </w:r>
+    </w:p>
+    <w:p>
+      <w:pPr>
+        <w:rPr>
+          <w:rFonts w:eastAsia="MS Gothic" w:cs="MS Gothic"/>
+        </w:rPr>
+      </w:pPr>
+      <w:r>
+        <w:rPr>
+          <w:rFonts w:eastAsia="MS Gothic" w:cs="MS Gothic"/>
+        </w:rPr>
+        <w:tab/>
+      </w:r>
+      <w:r>
+        <w:rPr>
+          <w:rFonts w:eastAsia="MS Gothic" w:cs="MS Gothic"/>
+        </w:rPr>
+        <w:tab/>
+      </w:r>
+      <w:r>
+        <w:rPr>
+          <w:rFonts w:ascii="MS Gothic" w:eastAsia="MS Gothic" w:hAnsi="MS Gothic" w:cs="MS Gothic" w:hint="eastAsia"/>
+        </w:rPr>
+        <w:t>├</w:t>
+      </w:r>
+      <w:r>
+        <w:rPr>
+          <w:rFonts w:ascii="MS Gothic" w:eastAsia="MS Gothic" w:hAnsi="MS Gothic" w:cs="MS Gothic"/>
+        </w:rPr>
+        <w:t xml:space="preserve">- </w:t>
+      </w:r>
+      <w:r>
+        <w:rPr>
+          <w:rFonts w:eastAsia="MS Gothic" w:cs="MS Gothic"/>
+        </w:rPr>
+        <w:t>Diagrams/</w:t>
+      </w:r>
+    </w:p>
+    <w:p>
+      <w:pPr>
+        <w:rPr>
+          <w:rFonts w:eastAsia="MS Gothic" w:cs="MS Gothic"/>
+        </w:rPr>
+      </w:pPr>
+      <w:r>
+        <w:rPr>
+          <w:rFonts w:eastAsia="MS Gothic" w:cs="MS Gothic"/>
+        </w:rPr>
+        <w:tab/>
+      </w:r>
+      <w:r>
+        <w:rPr>
+          <w:rFonts w:eastAsia="MS Gothic" w:cs="MS Gothic"/>
+        </w:rPr>
+        <w:tab/>
+      </w:r>
+      <w:r>
+        <w:rPr>
+          <w:rFonts w:eastAsia="MS Gothic" w:cs="MS Gothic"/>
+        </w:rPr>
+        <w:tab/>
+      </w:r>
+      <w:r>
+        <w:rPr>
+          <w:rFonts w:ascii="MS Gothic" w:eastAsia="MS Gothic" w:hAnsi="MS Gothic" w:cs="MS Gothic" w:hint="eastAsia"/>
+        </w:rPr>
+        <w:t>├</w:t>
+      </w:r>
+      <w:r>
+        <w:rPr>
+          <w:rFonts w:ascii="MS Gothic" w:eastAsia="MS Gothic" w:hAnsi="MS Gothic" w:cs="MS Gothic"/>
+        </w:rPr>
+        <w:t xml:space="preserve">- </w:t>
+      </w:r>
+      <w:r>
+        <w:rPr>
+          <w:rFonts w:eastAsia="MS Gothic" w:cs="MS Gothic"/>
+        </w:rPr>
+        <w:t>DataFlowDiagram.png</w:t>
+      </w:r>
+    </w:p>
+    <w:p>
+      <w:pPr>
+        <w:rPr>
+          <w:rFonts w:eastAsia="MS Gothic" w:cs="MS Gothic"/>
+        </w:rPr>
+      </w:pPr>
+      <w:r>
+        <w:tab/>
+      </w:r>
+      <w:r>
+        <w:tab/>
+      </w:r>
+      <w:r>
+        <w:tab/>
+      </w:r>
+      <w:r>
+        <w:rPr>
+          <w:rFonts w:ascii="MS Gothic" w:eastAsia="MS Gothic" w:hAnsi="MS Gothic" w:cs="MS Gothic" w:hint="eastAsia"/>
+        </w:rPr>
+        <w:t>├</w:t>
+      </w:r>
+      <w:r>
+        <w:rPr>
+          <w:rFonts w:ascii="MS Gothic" w:eastAsia="MS Gothic" w:hAnsi="MS Gothic" w:cs="MS Gothic"/>
+        </w:rPr>
+        <w:t xml:space="preserve">- </w:t>
+      </w:r>
+      <w:r>
+        <w:rPr>
+          <w:rFonts w:eastAsia="MS Gothic" w:cs="MS Gothic"/>
+        </w:rPr>
+        <w:t>ErrorHandlingAndRecoveryDiagram.png</w:t>
+      </w:r>
+    </w:p>
+    <w:p>
+      <w:pPr>
+        <w:rPr>
+          <w:rFonts w:eastAsia="MS Gothic" w:cs="MS Gothic"/>
+        </w:rPr>
+      </w:pPr>
+      <w:r>
+        <w:rPr>
+          <w:rFonts w:eastAsia="MS Gothic" w:cs="MS Gothic"/>
+        </w:rPr>
+        <w:tab/>
+      </w:r>
+      <w:r>
+        <w:rPr>
+          <w:rFonts w:eastAsia="MS Gothic" w:cs="MS Gothic"/>
+        </w:rPr>
+        <w:tab/>
+      </w:r>
+      <w:r>
+        <w:rPr>
+          <w:rFonts w:eastAsia="MS Gothic" w:cs="MS Gothic"/>
+        </w:rPr>
+        <w:tab/>
+      </w:r>
+      <w:r>
+        <w:rPr>
+          <w:rFonts w:ascii="MS Gothic" w:eastAsia="MS Gothic" w:hAnsi="MS Gothic" w:cs="MS Gothic" w:hint="eastAsia"/>
+        </w:rPr>
+        <w:t>├</w:t>
+      </w:r>
+      <w:r>
+        <w:rPr>
+          <w:rFonts w:ascii="MS Gothic" w:eastAsia="MS Gothic" w:hAnsi="MS Gothic" w:cs="MS Gothic"/>
+        </w:rPr>
+        <w:t xml:space="preserve">- </w:t>
+      </w:r>
+      <w:r>
+        <w:rPr>
+          <w:rFonts w:eastAsia="MS Gothic" w:cs="MS Gothic"/>
+        </w:rPr>
+        <w:t>MemoryLayoutDiagram.png</w:t>
+      </w:r>
+    </w:p>
+    <w:p>
+      <w:pPr>
+        <w:ind w:left="1440" w:firstLine="720"/>
+        <w:rPr>
+          <w:rFonts w:eastAsia="MS Gothic" w:cs="MS Gothic"/>
+        </w:rPr>
+      </w:pPr>
+      <w:r>
+        <w:rPr>
+          <w:rFonts w:ascii="MS Gothic" w:eastAsia="MS Gothic" w:hAnsi="MS Gothic" w:cs="MS Gothic" w:hint="eastAsia"/>
+        </w:rPr>
+        <w:t>├</w:t>
+      </w:r>
+      <w:r>
+        <w:rPr>
+          <w:rFonts w:ascii="MS Gothic" w:eastAsia="MS Gothic" w:hAnsi="MS Gothic" w:cs="MS Gothic"/>
+        </w:rPr>
+        <w:t xml:space="preserve">- </w:t>
+      </w:r>
+      <w:r>
+        <w:rPr>
+          <w:rFonts w:eastAsia="MS Gothic" w:cs="MS Gothic"/>
+        </w:rPr>
+        <w:t>MonitoringAndMetricsDiagram.png</w:t>
+      </w:r>
+    </w:p>
+    <w:p>
+      <w:pPr>
+        <w:rPr>
+          <w:rFonts w:eastAsia="MS Gothic" w:cs="MS Gothic"/>
+        </w:rPr>
+      </w:pPr>
+      <w:r>
+        <w:tab/>
+      </w:r>
+      <w:r>
+        <w:tab/>
+      </w:r>
+      <w:r>
+        <w:tab/>
+      </w:r>
+      <w:r>
+        <w:rPr>
+          <w:rFonts w:ascii="MS Gothic" w:eastAsia="MS Gothic" w:hAnsi="MS Gothic" w:cs="MS Gothic" w:hint="eastAsia"/>
+        </w:rPr>
+        <w:t>├</w:t>
+      </w:r>
+      <w:r>
+        <w:rPr>
+          <w:rFonts w:ascii="MS Gothic" w:eastAsia="MS Gothic" w:hAnsi="MS Gothic" w:cs="MS Gothic"/>
+        </w:rPr>
+        <w:t xml:space="preserve">- </w:t>
+      </w:r>
+      <w:r>
+        <w:rPr>
+          <w:rFonts w:eastAsia="MS Gothic" w:cs="MS Gothic"/>
+        </w:rPr>
+        <w:t>StrategyGenerationPipelineDiagram.png</w:t>
+      </w:r>
+    </w:p>
+    <w:p>
+      <w:pPr>
+        <w:rPr>
+          <w:rFonts w:eastAsia="MS Gothic" w:cs="MS Gothic"/>
+        </w:rPr>
+      </w:pPr>
+      <w:r>
+        <w:rPr>
+          <w:rFonts w:eastAsia="MS Gothic" w:cs="MS Gothic"/>
+        </w:rPr>
+        <w:tab/>
+      </w:r>
+      <w:r>
+        <w:rPr>
+          <w:rFonts w:eastAsia="MS Gothic" w:cs="MS Gothic"/>
+        </w:rPr>
+        <w:tab/>
+      </w:r>
+      <w:r>
+        <w:rPr>
+          <w:rFonts w:eastAsia="MS Gothic" w:cs="MS Gothic"/>
+        </w:rPr>
+        <w:tab/>
+      </w:r>
+      <w:r>
+        <w:rPr>
+          <w:rFonts w:ascii="MS Gothic" w:eastAsia="MS Gothic" w:hAnsi="MS Gothic" w:cs="MS Gothic" w:hint="eastAsia"/>
+        </w:rPr>
+        <w:t>├</w:t>
+      </w:r>
+      <w:r>
+        <w:rPr>
+          <w:rFonts w:ascii="MS Gothic" w:eastAsia="MS Gothic" w:hAnsi="MS Gothic" w:cs="MS Gothic"/>
+        </w:rPr>
+        <w:t xml:space="preserve">- </w:t>
+      </w:r>
+      <w:r>
+        <w:rPr>
+          <w:rFonts w:eastAsia="MS Gothic" w:cs="MS Gothic"/>
+        </w:rPr>
+        <w:t>TestingDiagram.png</w:t>
+      </w:r>
+    </w:p>
+    <w:p>
+      <w:r>
+        <w:rPr>
+          <w:rFonts w:ascii="MS Gothic" w:eastAsia="MS Gothic" w:hAnsi="MS Gothic" w:cs="MS Gothic" w:hint="eastAsia"/>
+        </w:rPr>
+        <w:t>├</w:t>
+      </w:r>
+      <w:r>
+        <w:rPr>
+          <w:rFonts w:ascii="MS Gothic" w:eastAsia="MS Gothic" w:hAnsi="MS Gothic" w:cs="MS Gothic"/>
+        </w:rPr>
+        <w:t xml:space="preserve">- </w:t>
       </w:r>
       <w:r>
         <w:rPr>
@@ -529,13 +804,7 @@
         <w:rPr>
           <w:rFonts w:ascii="MS Gothic" w:eastAsia="MS Gothic" w:hAnsi="MS Gothic" w:cs="MS Gothic"/>
         </w:rPr>
-        <w:t>-</w:t>
-      </w:r>
-      <w:r>
-        <w:rPr>
-          <w:rFonts w:ascii="MS Gothic" w:eastAsia="MS Gothic" w:hAnsi="MS Gothic" w:cs="MS Gothic"/>
-        </w:rPr>
-        <w:t xml:space="preserve"> </w:t>
+        <w:t xml:space="preserve">- </w:t>
       </w:r>
       <w:r>
         <w:rPr>
@@ -563,13 +832,7 @@
         <w:rPr>
           <w:rFonts w:ascii="MS Gothic" w:eastAsia="MS Gothic" w:hAnsi="MS Gothic" w:cs="MS Gothic"/>
         </w:rPr>
-        <w:t>-</w:t>
-      </w:r>
-      <w:r>
-        <w:rPr>
-          <w:rFonts w:ascii="MS Gothic" w:eastAsia="MS Gothic" w:hAnsi="MS Gothic" w:cs="MS Gothic"/>
-        </w:rPr>
-        <w:t xml:space="preserve"> </w:t>
+        <w:t xml:space="preserve">- </w:t>
       </w:r>
       <w:r>
         <w:rPr>
@@ -590,19 +853,14 @@
         <w:rPr>
           <w:rFonts w:ascii="MS Gothic" w:eastAsia="MS Gothic" w:hAnsi="MS Gothic" w:cs="MS Gothic" w:hint="eastAsia"/>
         </w:rPr>
-        <w:t>├</w:t>
-      </w:r>
-      <w:r>
-        <w:rPr>
-          <w:rFonts w:ascii="MS Gothic" w:eastAsia="MS Gothic" w:hAnsi="MS Gothic" w:cs="MS Gothic"/>
-        </w:rPr>
-        <w:t>-</w:t>
-      </w:r>
-      <w:r>
-        <w:rPr>
-          <w:rFonts w:ascii="MS Gothic" w:eastAsia="MS Gothic" w:hAnsi="MS Gothic" w:cs="MS Gothic"/>
-        </w:rPr>
-        <w:t xml:space="preserve"> </w:t>
+        <w:lastRenderedPageBreak/>
+        <w:t>├</w:t>
+      </w:r>
+      <w:r>
+        <w:rPr>
+          <w:rFonts w:ascii="MS Gothic" w:eastAsia="MS Gothic" w:hAnsi="MS Gothic" w:cs="MS Gothic"/>
+        </w:rPr>
+        <w:t xml:space="preserve">- </w:t>
       </w:r>
       <w:proofErr w:type="gramStart"/>
       <w:r>
@@ -632,13 +890,7 @@
         <w:rPr>
           <w:rFonts w:ascii="MS Gothic" w:eastAsia="MS Gothic" w:hAnsi="MS Gothic" w:cs="MS Gothic"/>
         </w:rPr>
-        <w:t>-</w:t>
-      </w:r>
-      <w:r>
-        <w:rPr>
-          <w:rFonts w:ascii="MS Gothic" w:eastAsia="MS Gothic" w:hAnsi="MS Gothic" w:cs="MS Gothic"/>
-        </w:rPr>
-        <w:t xml:space="preserve"> </w:t>
+        <w:t xml:space="preserve">- </w:t>
       </w:r>
       <w:r>
         <w:rPr>
@@ -666,13 +918,7 @@
         <w:rPr>
           <w:rFonts w:ascii="MS Gothic" w:eastAsia="MS Gothic" w:hAnsi="MS Gothic" w:cs="MS Gothic"/>
         </w:rPr>
-        <w:t>-</w:t>
-      </w:r>
-      <w:r>
-        <w:rPr>
-          <w:rFonts w:ascii="MS Gothic" w:eastAsia="MS Gothic" w:hAnsi="MS Gothic" w:cs="MS Gothic"/>
-        </w:rPr>
-        <w:t xml:space="preserve"> </w:t>
+        <w:t xml:space="preserve">- </w:t>
       </w:r>
       <w:r>
         <w:rPr>
@@ -1296,6 +1542,7 @@
   <w:style w:type="character" w:default="1" w:styleId="DefaultParagraphFont">
     <w:name w:val="Default Paragraph Font"/>
     <w:uiPriority w:val="1"/>
+    <w:semiHidden/>
     <w:unhideWhenUsed/>
   </w:style>
   <w:style w:type="table" w:default="1" w:styleId="TableNormal">

</xml_diff>